<commit_message>
Achsentitel hinzugefügt. Danke Max :)
</commit_message>
<xml_diff>
--- a/Projektplanung/Arbeitspakete/AP_2.1Datenbankanforderungen analysieren/Dokumentation.docx
+++ b/Projektplanung/Arbeitspakete/AP_2.1Datenbankanforderungen analysieren/Dokumentation.docx
@@ -31,10 +31,7 @@
         <w:t xml:space="preserve"> </w:t>
       </w:r>
       <w:r>
-        <w:t>Einlesen in relevante Produkte</w:t>
-      </w:r>
-      <w:r>
-        <w:t>,</w:t>
+        <w:t>Einlesen in relevante Produkte,</w:t>
       </w:r>
       <w:r>
         <w:t xml:space="preserve"> Performanceanalyse</w:t>
@@ -330,14 +327,27 @@
       <w:r>
         <w:t xml:space="preserve">Tabelle </w:t>
       </w:r>
-      <w:fldSimple w:instr=" SEQ Tabelle \* ARABIC ">
-        <w:r>
-          <w:rPr>
-            <w:noProof/>
-          </w:rPr>
-          <w:t>1</w:t>
-        </w:r>
-      </w:fldSimple>
+      <w:r>
+        <w:fldChar w:fldCharType="begin"/>
+      </w:r>
+      <w:r>
+        <w:instrText xml:space="preserve"> SEQ Tabelle \* ARABIC </w:instrText>
+      </w:r>
+      <w:r>
+        <w:fldChar w:fldCharType="separate"/>
+      </w:r>
+      <w:r>
+        <w:rPr>
+          <w:noProof/>
+        </w:rPr>
+        <w:t>1</w:t>
+      </w:r>
+      <w:r>
+        <w:rPr>
+          <w:noProof/>
+        </w:rPr>
+        <w:fldChar w:fldCharType="end"/>
+      </w:r>
       <w:r>
         <w:t>: Datenformat CSV</w:t>
       </w:r>
@@ -415,27 +425,14 @@
       <w:r>
         <w:t xml:space="preserve">Abbildung </w:t>
       </w:r>
-      <w:r>
-        <w:fldChar w:fldCharType="begin"/>
-      </w:r>
-      <w:r>
-        <w:instrText xml:space="preserve"> SEQ Abbildung \* ARABIC </w:instrText>
-      </w:r>
-      <w:r>
-        <w:fldChar w:fldCharType="separate"/>
-      </w:r>
-      <w:r>
-        <w:rPr>
-          <w:noProof/>
-        </w:rPr>
-        <w:t>1</w:t>
-      </w:r>
-      <w:r>
-        <w:rPr>
-          <w:noProof/>
-        </w:rPr>
-        <w:fldChar w:fldCharType="end"/>
-      </w:r>
+      <w:fldSimple w:instr=" SEQ Abbildung \* ARABIC ">
+        <w:r>
+          <w:rPr>
+            <w:noProof/>
+          </w:rPr>
+          <w:t>1</w:t>
+        </w:r>
+      </w:fldSimple>
       <w:r>
         <w:t>: Abfrage Durchschnitt</w:t>
       </w:r>
@@ -975,14 +972,27 @@
             <w:r>
               <w:t xml:space="preserve">Tabelle </w:t>
             </w:r>
-            <w:fldSimple w:instr=" SEQ Tabelle \* ARABIC ">
-              <w:r>
-                <w:rPr>
-                  <w:noProof/>
-                </w:rPr>
-                <w:t>2</w:t>
-              </w:r>
-            </w:fldSimple>
+            <w:r>
+              <w:fldChar w:fldCharType="begin"/>
+            </w:r>
+            <w:r>
+              <w:instrText xml:space="preserve"> SEQ Tabelle \* ARABIC </w:instrText>
+            </w:r>
+            <w:r>
+              <w:fldChar w:fldCharType="separate"/>
+            </w:r>
+            <w:r>
+              <w:rPr>
+                <w:noProof/>
+              </w:rPr>
+              <w:t>2</w:t>
+            </w:r>
+            <w:r>
+              <w:rPr>
+                <w:noProof/>
+              </w:rPr>
+              <w:fldChar w:fldCharType="end"/>
+            </w:r>
             <w:r>
               <w:t xml:space="preserve">: </w:t>
             </w:r>
@@ -1029,14 +1039,27 @@
             <w:r>
               <w:t xml:space="preserve">Abbildung </w:t>
             </w:r>
-            <w:fldSimple w:instr=" SEQ Abbildung \* ARABIC ">
-              <w:r>
-                <w:rPr>
-                  <w:noProof/>
-                </w:rPr>
-                <w:t>2</w:t>
-              </w:r>
-            </w:fldSimple>
+            <w:r>
+              <w:fldChar w:fldCharType="begin"/>
+            </w:r>
+            <w:r>
+              <w:instrText xml:space="preserve"> SEQ Abbildung \* ARABIC </w:instrText>
+            </w:r>
+            <w:r>
+              <w:fldChar w:fldCharType="separate"/>
+            </w:r>
+            <w:r>
+              <w:rPr>
+                <w:noProof/>
+              </w:rPr>
+              <w:t>2</w:t>
+            </w:r>
+            <w:r>
+              <w:rPr>
+                <w:noProof/>
+              </w:rPr>
+              <w:fldChar w:fldCharType="end"/>
+            </w:r>
             <w:r>
               <w:t>: Dauer des Datenimports</w:t>
             </w:r>
@@ -1424,27 +1447,14 @@
             <w:r>
               <w:t xml:space="preserve">Tabelle </w:t>
             </w:r>
-            <w:r>
-              <w:fldChar w:fldCharType="begin"/>
-            </w:r>
-            <w:r>
-              <w:instrText xml:space="preserve"> SEQ Tabelle \* ARABIC </w:instrText>
-            </w:r>
-            <w:r>
-              <w:fldChar w:fldCharType="separate"/>
-            </w:r>
-            <w:r>
-              <w:rPr>
-                <w:noProof/>
-              </w:rPr>
-              <w:t>3</w:t>
-            </w:r>
-            <w:r>
-              <w:rPr>
-                <w:noProof/>
-              </w:rPr>
-              <w:fldChar w:fldCharType="end"/>
-            </w:r>
+            <w:fldSimple w:instr=" SEQ Tabelle \* ARABIC ">
+              <w:r>
+                <w:rPr>
+                  <w:noProof/>
+                </w:rPr>
+                <w:t>3</w:t>
+              </w:r>
+            </w:fldSimple>
             <w:r>
               <w:t>: Dauer Berechnung des Durchschnittsverbrauchs</w:t>
             </w:r>
@@ -1494,14 +1504,27 @@
       <w:r>
         <w:t xml:space="preserve">Abbildung </w:t>
       </w:r>
-      <w:fldSimple w:instr=" SEQ Abbildung \* ARABIC ">
-        <w:r>
-          <w:rPr>
-            <w:noProof/>
-          </w:rPr>
-          <w:t>3</w:t>
-        </w:r>
-      </w:fldSimple>
+      <w:r>
+        <w:fldChar w:fldCharType="begin"/>
+      </w:r>
+      <w:r>
+        <w:instrText xml:space="preserve"> SEQ Abbildung \* ARABIC </w:instrText>
+      </w:r>
+      <w:r>
+        <w:fldChar w:fldCharType="separate"/>
+      </w:r>
+      <w:r>
+        <w:rPr>
+          <w:noProof/>
+        </w:rPr>
+        <w:t>3</w:t>
+      </w:r>
+      <w:r>
+        <w:rPr>
+          <w:noProof/>
+        </w:rPr>
+        <w:fldChar w:fldCharType="end"/>
+      </w:r>
       <w:r>
         <w:t xml:space="preserve">: </w:t>
       </w:r>
@@ -1516,6 +1539,8 @@
       <w:r>
         <w:t>der vorhandenen Datensätze ist.</w:t>
       </w:r>
+      <w:bookmarkStart w:id="1" w:name="_GoBack"/>
+      <w:bookmarkEnd w:id="1"/>
     </w:p>
     <w:p>
       <w:r>
@@ -1528,10 +1553,7 @@
         <w:pStyle w:val="berschrift3"/>
       </w:pPr>
       <w:r>
-        <w:t>Hadoop</w:t>
-      </w:r>
-      <w:r>
-        <w:t xml:space="preserve"> Datenbank</w:t>
+        <w:t>Hadoop Datenbank</w:t>
       </w:r>
     </w:p>
     <w:p>
@@ -1586,8 +1608,6 @@
       <w:r>
         <w:t>Falls sich im weiteren Verlauf des Projekts herausstellen sollte, dass eine SQL Datenbank nicht ausreichend ist, kann eine Hybrid Lösung angestrebt werden. Hier wäre vorstellbar, dass die ganze Meterverwaltung weiterhin in einer SQL Datenbank verbleibt, die Messdaten allerdings in Hadoop abgespeichert werden.</w:t>
       </w:r>
-      <w:bookmarkStart w:id="1" w:name="_GoBack"/>
-      <w:bookmarkEnd w:id="1"/>
     </w:p>
     <w:sectPr>
       <w:pgSz w:w="11906" w:h="16838"/>
@@ -2508,6 +2528,61 @@
             <a:effectLst/>
           </c:spPr>
         </c:majorGridlines>
+        <c:title>
+          <c:tx>
+            <c:rich>
+              <a:bodyPr rot="0" spcFirstLastPara="1" vertOverflow="ellipsis" vert="horz" wrap="square" anchor="ctr" anchorCtr="1"/>
+              <a:lstStyle/>
+              <a:p>
+                <a:pPr>
+                  <a:defRPr sz="1000" b="0" i="0" u="none" strike="noStrike" kern="1200" baseline="0">
+                    <a:solidFill>
+                      <a:schemeClr val="tx1">
+                        <a:lumMod val="65000"/>
+                        <a:lumOff val="35000"/>
+                      </a:schemeClr>
+                    </a:solidFill>
+                    <a:latin typeface="+mn-lt"/>
+                    <a:ea typeface="+mn-ea"/>
+                    <a:cs typeface="+mn-cs"/>
+                  </a:defRPr>
+                </a:pPr>
+                <a:r>
+                  <a:rPr lang="de-AT"/>
+                  <a:t>Anzahl Datensätze</a:t>
+                </a:r>
+              </a:p>
+            </c:rich>
+          </c:tx>
+          <c:overlay val="0"/>
+          <c:spPr>
+            <a:noFill/>
+            <a:ln>
+              <a:noFill/>
+            </a:ln>
+            <a:effectLst/>
+          </c:spPr>
+          <c:txPr>
+            <a:bodyPr rot="0" spcFirstLastPara="1" vertOverflow="ellipsis" vert="horz" wrap="square" anchor="ctr" anchorCtr="1"/>
+            <a:lstStyle/>
+            <a:p>
+              <a:pPr>
+                <a:defRPr sz="1000" b="0" i="0" u="none" strike="noStrike" kern="1200" baseline="0">
+                  <a:solidFill>
+                    <a:schemeClr val="tx1">
+                      <a:lumMod val="65000"/>
+                      <a:lumOff val="35000"/>
+                    </a:schemeClr>
+                  </a:solidFill>
+                  <a:latin typeface="+mn-lt"/>
+                  <a:ea typeface="+mn-ea"/>
+                  <a:cs typeface="+mn-cs"/>
+                </a:defRPr>
+              </a:pPr>
+              <a:endParaRPr lang="de-DE"/>
+            </a:p>
+          </c:txPr>
+        </c:title>
         <c:numFmt formatCode="_-* #,##0_-;\-* #,##0_-;_-* &quot;-&quot;??_-;_-@_-" sourceLinked="1"/>
         <c:majorTickMark val="none"/>
         <c:minorTickMark val="none"/>
@@ -2570,6 +2645,61 @@
             <a:effectLst/>
           </c:spPr>
         </c:majorGridlines>
+        <c:title>
+          <c:tx>
+            <c:rich>
+              <a:bodyPr rot="-5400000" spcFirstLastPara="1" vertOverflow="ellipsis" vert="horz" wrap="square" anchor="ctr" anchorCtr="1"/>
+              <a:lstStyle/>
+              <a:p>
+                <a:pPr>
+                  <a:defRPr sz="1000" b="0" i="0" u="none" strike="noStrike" kern="1200" baseline="0">
+                    <a:solidFill>
+                      <a:schemeClr val="tx1">
+                        <a:lumMod val="65000"/>
+                        <a:lumOff val="35000"/>
+                      </a:schemeClr>
+                    </a:solidFill>
+                    <a:latin typeface="+mn-lt"/>
+                    <a:ea typeface="+mn-ea"/>
+                    <a:cs typeface="+mn-cs"/>
+                  </a:defRPr>
+                </a:pPr>
+                <a:r>
+                  <a:rPr lang="de-AT"/>
+                  <a:t>Zeit [s]</a:t>
+                </a:r>
+              </a:p>
+            </c:rich>
+          </c:tx>
+          <c:overlay val="0"/>
+          <c:spPr>
+            <a:noFill/>
+            <a:ln>
+              <a:noFill/>
+            </a:ln>
+            <a:effectLst/>
+          </c:spPr>
+          <c:txPr>
+            <a:bodyPr rot="-5400000" spcFirstLastPara="1" vertOverflow="ellipsis" vert="horz" wrap="square" anchor="ctr" anchorCtr="1"/>
+            <a:lstStyle/>
+            <a:p>
+              <a:pPr>
+                <a:defRPr sz="1000" b="0" i="0" u="none" strike="noStrike" kern="1200" baseline="0">
+                  <a:solidFill>
+                    <a:schemeClr val="tx1">
+                      <a:lumMod val="65000"/>
+                      <a:lumOff val="35000"/>
+                    </a:schemeClr>
+                  </a:solidFill>
+                  <a:latin typeface="+mn-lt"/>
+                  <a:ea typeface="+mn-ea"/>
+                  <a:cs typeface="+mn-cs"/>
+                </a:defRPr>
+              </a:pPr>
+              <a:endParaRPr lang="de-DE"/>
+            </a:p>
+          </c:txPr>
+        </c:title>
         <c:numFmt formatCode="0" sourceLinked="1"/>
         <c:majorTickMark val="none"/>
         <c:minorTickMark val="none"/>
@@ -2852,6 +2982,61 @@
             <a:effectLst/>
           </c:spPr>
         </c:majorGridlines>
+        <c:title>
+          <c:tx>
+            <c:rich>
+              <a:bodyPr rot="0" spcFirstLastPara="1" vertOverflow="ellipsis" vert="horz" wrap="square" anchor="ctr" anchorCtr="1"/>
+              <a:lstStyle/>
+              <a:p>
+                <a:pPr>
+                  <a:defRPr sz="1000" b="0" i="0" u="none" strike="noStrike" kern="1200" baseline="0">
+                    <a:solidFill>
+                      <a:schemeClr val="tx1">
+                        <a:lumMod val="65000"/>
+                        <a:lumOff val="35000"/>
+                      </a:schemeClr>
+                    </a:solidFill>
+                    <a:latin typeface="+mn-lt"/>
+                    <a:ea typeface="+mn-ea"/>
+                    <a:cs typeface="+mn-cs"/>
+                  </a:defRPr>
+                </a:pPr>
+                <a:r>
+                  <a:rPr lang="de-AT"/>
+                  <a:t>Anzahl Datensätze</a:t>
+                </a:r>
+              </a:p>
+            </c:rich>
+          </c:tx>
+          <c:overlay val="0"/>
+          <c:spPr>
+            <a:noFill/>
+            <a:ln>
+              <a:noFill/>
+            </a:ln>
+            <a:effectLst/>
+          </c:spPr>
+          <c:txPr>
+            <a:bodyPr rot="0" spcFirstLastPara="1" vertOverflow="ellipsis" vert="horz" wrap="square" anchor="ctr" anchorCtr="1"/>
+            <a:lstStyle/>
+            <a:p>
+              <a:pPr>
+                <a:defRPr sz="1000" b="0" i="0" u="none" strike="noStrike" kern="1200" baseline="0">
+                  <a:solidFill>
+                    <a:schemeClr val="tx1">
+                      <a:lumMod val="65000"/>
+                      <a:lumOff val="35000"/>
+                    </a:schemeClr>
+                  </a:solidFill>
+                  <a:latin typeface="+mn-lt"/>
+                  <a:ea typeface="+mn-ea"/>
+                  <a:cs typeface="+mn-cs"/>
+                </a:defRPr>
+              </a:pPr>
+              <a:endParaRPr lang="de-DE"/>
+            </a:p>
+          </c:txPr>
+        </c:title>
         <c:numFmt formatCode="_-* #,##0_-;\-* #,##0_-;_-* &quot;-&quot;??_-;_-@_-" sourceLinked="1"/>
         <c:majorTickMark val="none"/>
         <c:minorTickMark val="none"/>
@@ -2914,6 +3099,66 @@
             <a:effectLst/>
           </c:spPr>
         </c:majorGridlines>
+        <c:title>
+          <c:tx>
+            <c:rich>
+              <a:bodyPr rot="-5400000" spcFirstLastPara="1" vertOverflow="ellipsis" vert="horz" wrap="square" anchor="ctr" anchorCtr="1"/>
+              <a:lstStyle/>
+              <a:p>
+                <a:pPr>
+                  <a:defRPr sz="1000" b="0" i="0" u="none" strike="noStrike" kern="1200" baseline="0">
+                    <a:solidFill>
+                      <a:schemeClr val="tx1">
+                        <a:lumMod val="65000"/>
+                        <a:lumOff val="35000"/>
+                      </a:schemeClr>
+                    </a:solidFill>
+                    <a:latin typeface="+mn-lt"/>
+                    <a:ea typeface="+mn-ea"/>
+                    <a:cs typeface="+mn-cs"/>
+                  </a:defRPr>
+                </a:pPr>
+                <a:r>
+                  <a:rPr lang="de-AT"/>
+                  <a:t>Zeit</a:t>
+                </a:r>
+                <a:r>
+                  <a:rPr lang="de-AT" baseline="0"/>
+                  <a:t> [s]</a:t>
+                </a:r>
+                <a:endParaRPr lang="de-AT"/>
+              </a:p>
+            </c:rich>
+          </c:tx>
+          <c:overlay val="0"/>
+          <c:spPr>
+            <a:noFill/>
+            <a:ln>
+              <a:noFill/>
+            </a:ln>
+            <a:effectLst/>
+          </c:spPr>
+          <c:txPr>
+            <a:bodyPr rot="-5400000" spcFirstLastPara="1" vertOverflow="ellipsis" vert="horz" wrap="square" anchor="ctr" anchorCtr="1"/>
+            <a:lstStyle/>
+            <a:p>
+              <a:pPr>
+                <a:defRPr sz="1000" b="0" i="0" u="none" strike="noStrike" kern="1200" baseline="0">
+                  <a:solidFill>
+                    <a:schemeClr val="tx1">
+                      <a:lumMod val="65000"/>
+                      <a:lumOff val="35000"/>
+                    </a:schemeClr>
+                  </a:solidFill>
+                  <a:latin typeface="+mn-lt"/>
+                  <a:ea typeface="+mn-ea"/>
+                  <a:cs typeface="+mn-cs"/>
+                </a:defRPr>
+              </a:pPr>
+              <a:endParaRPr lang="de-DE"/>
+            </a:p>
+          </c:txPr>
+        </c:title>
         <c:numFmt formatCode="_-* #,##0_-;\-* #,##0_-;_-* &quot;-&quot;??_-;_-@_-" sourceLinked="1"/>
         <c:majorTickMark val="none"/>
         <c:minorTickMark val="none"/>
@@ -4972,7 +5217,7 @@
 </file>
 
 <file path=customXml/itemProps1.xml><?xml version="1.0" encoding="utf-8"?>
-<ds:datastoreItem xmlns:ds="http://schemas.openxmlformats.org/officeDocument/2006/customXml" ds:itemID="{6B8523A1-B355-4B1C-AF2E-0E520F4E5E12}">
+<ds:datastoreItem xmlns:ds="http://schemas.openxmlformats.org/officeDocument/2006/customXml" ds:itemID="{5894B436-422C-4A97-A6EE-0B8E757F3BDB}">
   <ds:schemaRefs>
     <ds:schemaRef ds:uri="http://schemas.openxmlformats.org/officeDocument/2006/bibliography"/>
   </ds:schemaRefs>

</xml_diff>